<commit_message>
Field labeling and organization update
</commit_message>
<xml_diff>
--- a/Organization/HZ19_Dissection_protocol.docx
+++ b/Organization/HZ19_Dissection_protocol.docx
@@ -24,7 +24,7 @@
         <w:tblStyle w:val="a"/>
         <w:tblW w:w="11400" w:type="dxa"/>
         <w:jc w:val="left"/>
-        <w:tblInd w:w="-798" w:type="dxa"/>
+        <w:tblInd w:w="-803" w:type="dxa"/>
         <w:tblBorders>
           <w:top w:val="single" w:sz="4" w:space="0" w:color="000001"/>
           <w:left w:val="single" w:sz="4" w:space="0" w:color="000001"/>
@@ -33,17 +33,17 @@
         </w:tblBorders>
         <w:tblCellMar>
           <w:top w:w="0" w:type="dxa"/>
-          <w:left w:w="47" w:type="dxa"/>
+          <w:left w:w="42" w:type="dxa"/>
           <w:bottom w:w="0" w:type="dxa"/>
           <w:right w:w="108" w:type="dxa"/>
         </w:tblCellMar>
         <w:tblLook w:val="0000" w:noVBand="0" w:noHBand="0" w:lastColumn="0" w:firstColumn="0" w:lastRow="0" w:firstRow="0"/>
       </w:tblPr>
       <w:tblGrid>
-        <w:gridCol w:w="5558"/>
+        <w:gridCol w:w="5557"/>
         <w:gridCol w:w="3452"/>
         <w:gridCol w:w="561"/>
-        <w:gridCol w:w="1829"/>
+        <w:gridCol w:w="1830"/>
       </w:tblGrid>
       <w:tr>
         <w:trPr>
@@ -51,16 +51,16 @@
         </w:trPr>
         <w:tc>
           <w:tcPr>
-            <w:tcW w:w="5558" w:type="dxa"/>
-            <w:tcBorders>
-              <w:top w:val="single" w:sz="4" w:space="0" w:color="000001"/>
-              <w:left w:val="single" w:sz="4" w:space="0" w:color="000001"/>
-              <w:bottom w:val="single" w:sz="4" w:space="0" w:color="000001"/>
-              <w:insideH w:val="single" w:sz="4" w:space="0" w:color="000001"/>
-            </w:tcBorders>
-            <w:shd w:fill="auto" w:val="clear"/>
-            <w:tcMar>
-              <w:left w:w="47" w:type="dxa"/>
+            <w:tcW w:w="5557" w:type="dxa"/>
+            <w:tcBorders>
+              <w:top w:val="single" w:sz="4" w:space="0" w:color="000001"/>
+              <w:left w:val="single" w:sz="4" w:space="0" w:color="000001"/>
+              <w:bottom w:val="single" w:sz="4" w:space="0" w:color="000001"/>
+              <w:insideH w:val="single" w:sz="4" w:space="0" w:color="000001"/>
+            </w:tcBorders>
+            <w:shd w:fill="auto" w:val="clear"/>
+            <w:tcMar>
+              <w:left w:w="42" w:type="dxa"/>
             </w:tcMar>
           </w:tcPr>
           <w:p>
@@ -147,7 +147,7 @@
             </w:tcBorders>
             <w:shd w:fill="auto" w:val="clear"/>
             <w:tcMar>
-              <w:left w:w="47" w:type="dxa"/>
+              <w:left w:w="42" w:type="dxa"/>
             </w:tcMar>
           </w:tcPr>
           <w:p>
@@ -192,7 +192,7 @@
         </w:tc>
         <w:tc>
           <w:tcPr>
-            <w:tcW w:w="2390" w:type="dxa"/>
+            <w:tcW w:w="2391" w:type="dxa"/>
             <w:gridSpan w:val="2"/>
             <w:vMerge w:val="restart"/>
             <w:tcBorders>
@@ -205,7 +205,7 @@
             </w:tcBorders>
             <w:shd w:fill="auto" w:val="clear"/>
             <w:tcMar>
-              <w:left w:w="47" w:type="dxa"/>
+              <w:left w:w="42" w:type="dxa"/>
             </w:tcMar>
           </w:tcPr>
           <w:p>
@@ -285,16 +285,16 @@
         <w:trPr/>
         <w:tc>
           <w:tcPr>
-            <w:tcW w:w="5558" w:type="dxa"/>
-            <w:tcBorders>
-              <w:top w:val="single" w:sz="4" w:space="0" w:color="000001"/>
-              <w:left w:val="single" w:sz="4" w:space="0" w:color="000001"/>
-              <w:bottom w:val="single" w:sz="4" w:space="0" w:color="000001"/>
-              <w:insideH w:val="single" w:sz="4" w:space="0" w:color="000001"/>
-            </w:tcBorders>
-            <w:shd w:fill="auto" w:val="clear"/>
-            <w:tcMar>
-              <w:left w:w="47" w:type="dxa"/>
+            <w:tcW w:w="5557" w:type="dxa"/>
+            <w:tcBorders>
+              <w:top w:val="single" w:sz="4" w:space="0" w:color="000001"/>
+              <w:left w:val="single" w:sz="4" w:space="0" w:color="000001"/>
+              <w:bottom w:val="single" w:sz="4" w:space="0" w:color="000001"/>
+              <w:insideH w:val="single" w:sz="4" w:space="0" w:color="000001"/>
+            </w:tcBorders>
+            <w:shd w:fill="auto" w:val="clear"/>
+            <w:tcMar>
+              <w:left w:w="42" w:type="dxa"/>
             </w:tcMar>
           </w:tcPr>
           <w:p>
@@ -327,7 +327,7 @@
             </w:tcBorders>
             <w:shd w:fill="auto" w:val="clear"/>
             <w:tcMar>
-              <w:left w:w="47" w:type="dxa"/>
+              <w:left w:w="42" w:type="dxa"/>
             </w:tcMar>
           </w:tcPr>
           <w:p>
@@ -351,7 +351,7 @@
         </w:tc>
         <w:tc>
           <w:tcPr>
-            <w:tcW w:w="2390" w:type="dxa"/>
+            <w:tcW w:w="2391" w:type="dxa"/>
             <w:gridSpan w:val="2"/>
             <w:vMerge w:val="continue"/>
             <w:tcBorders>
@@ -364,7 +364,7 @@
             </w:tcBorders>
             <w:shd w:fill="auto" w:val="clear"/>
             <w:tcMar>
-              <w:left w:w="47" w:type="dxa"/>
+              <w:left w:w="42" w:type="dxa"/>
             </w:tcMar>
           </w:tcPr>
           <w:p>
@@ -405,7 +405,7 @@
             </w:tcBorders>
             <w:shd w:fill="auto" w:val="clear"/>
             <w:tcMar>
-              <w:left w:w="47" w:type="dxa"/>
+              <w:left w:w="42" w:type="dxa"/>
             </w:tcMar>
           </w:tcPr>
           <w:p>
@@ -446,7 +446,7 @@
             </w:tcBorders>
             <w:shd w:fill="auto" w:val="clear"/>
             <w:tcMar>
-              <w:left w:w="47" w:type="dxa"/>
+              <w:left w:w="42" w:type="dxa"/>
             </w:tcMar>
           </w:tcPr>
           <w:p>
@@ -508,7 +508,7 @@
             </w:tcBorders>
             <w:shd w:fill="auto" w:val="clear"/>
             <w:tcMar>
-              <w:left w:w="47" w:type="dxa"/>
+              <w:left w:w="42" w:type="dxa"/>
             </w:tcMar>
           </w:tcPr>
           <w:p>
@@ -531,16 +531,16 @@
         <w:trPr/>
         <w:tc>
           <w:tcPr>
-            <w:tcW w:w="5558" w:type="dxa"/>
-            <w:tcBorders>
-              <w:top w:val="single" w:sz="4" w:space="0" w:color="000001"/>
-              <w:left w:val="single" w:sz="4" w:space="0" w:color="000001"/>
-              <w:bottom w:val="single" w:sz="4" w:space="0" w:color="000001"/>
-              <w:insideH w:val="single" w:sz="4" w:space="0" w:color="000001"/>
-            </w:tcBorders>
-            <w:shd w:fill="auto" w:val="clear"/>
-            <w:tcMar>
-              <w:left w:w="47" w:type="dxa"/>
+            <w:tcW w:w="5557" w:type="dxa"/>
+            <w:tcBorders>
+              <w:top w:val="single" w:sz="4" w:space="0" w:color="000001"/>
+              <w:left w:val="single" w:sz="4" w:space="0" w:color="000001"/>
+              <w:bottom w:val="single" w:sz="4" w:space="0" w:color="000001"/>
+              <w:insideH w:val="single" w:sz="4" w:space="0" w:color="000001"/>
+            </w:tcBorders>
+            <w:shd w:fill="auto" w:val="clear"/>
+            <w:tcMar>
+              <w:left w:w="42" w:type="dxa"/>
             </w:tcMar>
           </w:tcPr>
           <w:p>
@@ -569,7 +569,7 @@
         </w:tc>
         <w:tc>
           <w:tcPr>
-            <w:tcW w:w="5842" w:type="dxa"/>
+            <w:tcW w:w="5843" w:type="dxa"/>
             <w:gridSpan w:val="3"/>
             <w:tcBorders>
               <w:top w:val="single" w:sz="4" w:space="0" w:color="000001"/>
@@ -581,7 +581,7 @@
             </w:tcBorders>
             <w:shd w:fill="auto" w:val="clear"/>
             <w:tcMar>
-              <w:left w:w="47" w:type="dxa"/>
+              <w:left w:w="42" w:type="dxa"/>
             </w:tcMar>
           </w:tcPr>
           <w:p>
@@ -634,16 +634,16 @@
         <w:trPr/>
         <w:tc>
           <w:tcPr>
-            <w:tcW w:w="5558" w:type="dxa"/>
-            <w:tcBorders>
-              <w:top w:val="single" w:sz="4" w:space="0" w:color="000001"/>
-              <w:left w:val="single" w:sz="4" w:space="0" w:color="000001"/>
-              <w:bottom w:val="single" w:sz="4" w:space="0" w:color="000001"/>
-              <w:insideH w:val="single" w:sz="4" w:space="0" w:color="000001"/>
-            </w:tcBorders>
-            <w:shd w:fill="auto" w:val="clear"/>
-            <w:tcMar>
-              <w:left w:w="47" w:type="dxa"/>
+            <w:tcW w:w="5557" w:type="dxa"/>
+            <w:tcBorders>
+              <w:top w:val="single" w:sz="4" w:space="0" w:color="000001"/>
+              <w:left w:val="single" w:sz="4" w:space="0" w:color="000001"/>
+              <w:bottom w:val="single" w:sz="4" w:space="0" w:color="000001"/>
+              <w:insideH w:val="single" w:sz="4" w:space="0" w:color="000001"/>
+            </w:tcBorders>
+            <w:shd w:fill="auto" w:val="clear"/>
+            <w:tcMar>
+              <w:left w:w="42" w:type="dxa"/>
             </w:tcMar>
           </w:tcPr>
           <w:p>
@@ -731,7 +731,7 @@
         </w:tc>
         <w:tc>
           <w:tcPr>
-            <w:tcW w:w="5842" w:type="dxa"/>
+            <w:tcW w:w="5843" w:type="dxa"/>
             <w:gridSpan w:val="3"/>
             <w:tcBorders>
               <w:top w:val="single" w:sz="4" w:space="0" w:color="000001"/>
@@ -743,7 +743,7 @@
             </w:tcBorders>
             <w:shd w:fill="auto" w:val="clear"/>
             <w:tcMar>
-              <w:left w:w="47" w:type="dxa"/>
+              <w:left w:w="42" w:type="dxa"/>
             </w:tcMar>
           </w:tcPr>
           <w:p>
@@ -777,7 +777,25 @@
                 <w:sz w:val="20"/>
                 <w:szCs w:val="20"/>
               </w:rPr>
-              <w:t xml:space="preserve">SPL_sampleID             </w:t>
+              <w:t>SPL</w:t>
+            </w:r>
+            <w:r>
+              <w:rPr>
+                <w:rFonts w:eastAsia="Century Schoolbook" w:cs="Century Schoolbook" w:ascii="Century Schoolbook" w:hAnsi="Century Schoolbook"/>
+                <w:color w:val="7E0021"/>
+                <w:sz w:val="20"/>
+                <w:szCs w:val="20"/>
+              </w:rPr>
+              <w:t>1</w:t>
+            </w:r>
+            <w:r>
+              <w:rPr>
+                <w:rFonts w:eastAsia="Century Schoolbook" w:cs="Century Schoolbook" w:ascii="Century Schoolbook" w:hAnsi="Century Schoolbook"/>
+                <w:color w:val="7E0021"/>
+                <w:sz w:val="20"/>
+                <w:szCs w:val="20"/>
+              </w:rPr>
+              <w:t xml:space="preserve">_sampleID           </w:t>
             </w:r>
             <w:r>
               <w:rPr>
@@ -802,14 +820,7 @@
           <w:p>
             <w:pPr>
               <w:pStyle w:val="Normal"/>
-              <w:rPr>
-                <w:rFonts w:ascii="Century Schoolbook" w:hAnsi="Century Schoolbook" w:eastAsia="Century Schoolbook" w:cs="Century Schoolbook"/>
-                <w:b/>
-                <w:b/>
-                <w:color w:val="800000"/>
-                <w:sz w:val="20"/>
-                <w:szCs w:val="20"/>
-              </w:rPr>
+              <w:rPr/>
             </w:pPr>
             <w:r>
               <w:rPr>
@@ -835,7 +846,25 @@
                 <w:sz w:val="20"/>
                 <w:szCs w:val="20"/>
               </w:rPr>
-              <w:t xml:space="preserve">SPL_sampleID         </w:t>
+              <w:t>SPL</w:t>
+            </w:r>
+            <w:r>
+              <w:rPr>
+                <w:rFonts w:eastAsia="Century Schoolbook" w:cs="Century Schoolbook" w:ascii="Century Schoolbook" w:hAnsi="Century Schoolbook"/>
+                <w:color w:val="800000"/>
+                <w:sz w:val="20"/>
+                <w:szCs w:val="20"/>
+              </w:rPr>
+              <w:t>2</w:t>
+            </w:r>
+            <w:r>
+              <w:rPr>
+                <w:rFonts w:eastAsia="Century Schoolbook" w:cs="Century Schoolbook" w:ascii="Century Schoolbook" w:hAnsi="Century Schoolbook"/>
+                <w:color w:val="800000"/>
+                <w:sz w:val="20"/>
+                <w:szCs w:val="20"/>
+              </w:rPr>
+              <w:t xml:space="preserve">_sampleID       </w:t>
             </w:r>
             <w:r>
               <w:rPr>
@@ -879,7 +908,25 @@
                 <w:sz w:val="20"/>
                 <w:szCs w:val="20"/>
               </w:rPr>
-              <w:t xml:space="preserve">SPL_sampleID              </w:t>
+              <w:t>SPL</w:t>
+            </w:r>
+            <w:r>
+              <w:rPr>
+                <w:rFonts w:eastAsia="Century Schoolbook" w:cs="Century Schoolbook" w:ascii="Century Schoolbook" w:hAnsi="Century Schoolbook"/>
+                <w:color w:val="7E0021"/>
+                <w:sz w:val="20"/>
+                <w:szCs w:val="20"/>
+              </w:rPr>
+              <w:t>3</w:t>
+            </w:r>
+            <w:r>
+              <w:rPr>
+                <w:rFonts w:eastAsia="Century Schoolbook" w:cs="Century Schoolbook" w:ascii="Century Schoolbook" w:hAnsi="Century Schoolbook"/>
+                <w:color w:val="7E0021"/>
+                <w:sz w:val="20"/>
+                <w:szCs w:val="20"/>
+              </w:rPr>
+              <w:t xml:space="preserve">_sampleID            </w:t>
             </w:r>
             <w:r>
               <w:rPr>
@@ -898,16 +945,16 @@
         <w:trPr/>
         <w:tc>
           <w:tcPr>
-            <w:tcW w:w="5558" w:type="dxa"/>
-            <w:tcBorders>
-              <w:top w:val="single" w:sz="4" w:space="0" w:color="000001"/>
-              <w:left w:val="single" w:sz="4" w:space="0" w:color="000001"/>
-              <w:bottom w:val="single" w:sz="4" w:space="0" w:color="000001"/>
-              <w:insideH w:val="single" w:sz="4" w:space="0" w:color="000001"/>
-            </w:tcBorders>
-            <w:shd w:fill="auto" w:val="clear"/>
-            <w:tcMar>
-              <w:left w:w="47" w:type="dxa"/>
+            <w:tcW w:w="5557" w:type="dxa"/>
+            <w:tcBorders>
+              <w:top w:val="single" w:sz="4" w:space="0" w:color="000001"/>
+              <w:left w:val="single" w:sz="4" w:space="0" w:color="000001"/>
+              <w:bottom w:val="single" w:sz="4" w:space="0" w:color="000001"/>
+              <w:insideH w:val="single" w:sz="4" w:space="0" w:color="000001"/>
+            </w:tcBorders>
+            <w:shd w:fill="auto" w:val="clear"/>
+            <w:tcMar>
+              <w:left w:w="42" w:type="dxa"/>
             </w:tcMar>
           </w:tcPr>
           <w:p>
@@ -934,7 +981,7 @@
         </w:tc>
         <w:tc>
           <w:tcPr>
-            <w:tcW w:w="5842" w:type="dxa"/>
+            <w:tcW w:w="5843" w:type="dxa"/>
             <w:gridSpan w:val="3"/>
             <w:tcBorders>
               <w:top w:val="single" w:sz="4" w:space="0" w:color="000001"/>
@@ -946,7 +993,7 @@
             </w:tcBorders>
             <w:shd w:fill="auto" w:val="clear"/>
             <w:tcMar>
-              <w:left w:w="47" w:type="dxa"/>
+              <w:left w:w="42" w:type="dxa"/>
             </w:tcMar>
           </w:tcPr>
           <w:p>
@@ -970,16 +1017,16 @@
         <w:trPr/>
         <w:tc>
           <w:tcPr>
-            <w:tcW w:w="5558" w:type="dxa"/>
-            <w:tcBorders>
-              <w:top w:val="single" w:sz="4" w:space="0" w:color="000001"/>
-              <w:left w:val="single" w:sz="4" w:space="0" w:color="000001"/>
-              <w:bottom w:val="single" w:sz="4" w:space="0" w:color="000001"/>
-              <w:insideH w:val="single" w:sz="4" w:space="0" w:color="000001"/>
-            </w:tcBorders>
-            <w:shd w:fill="auto" w:val="clear"/>
-            <w:tcMar>
-              <w:left w:w="47" w:type="dxa"/>
+            <w:tcW w:w="5557" w:type="dxa"/>
+            <w:tcBorders>
+              <w:top w:val="single" w:sz="4" w:space="0" w:color="000001"/>
+              <w:left w:val="single" w:sz="4" w:space="0" w:color="000001"/>
+              <w:bottom w:val="single" w:sz="4" w:space="0" w:color="000001"/>
+              <w:insideH w:val="single" w:sz="4" w:space="0" w:color="000001"/>
+            </w:tcBorders>
+            <w:shd w:fill="auto" w:val="clear"/>
+            <w:tcMar>
+              <w:left w:w="42" w:type="dxa"/>
             </w:tcMar>
           </w:tcPr>
           <w:p>
@@ -1000,7 +1047,7 @@
         </w:tc>
         <w:tc>
           <w:tcPr>
-            <w:tcW w:w="5842" w:type="dxa"/>
+            <w:tcW w:w="5843" w:type="dxa"/>
             <w:gridSpan w:val="3"/>
             <w:tcBorders>
               <w:top w:val="single" w:sz="4" w:space="0" w:color="000001"/>
@@ -1012,7 +1059,7 @@
             </w:tcBorders>
             <w:shd w:fill="auto" w:val="clear"/>
             <w:tcMar>
-              <w:left w:w="47" w:type="dxa"/>
+              <w:left w:w="42" w:type="dxa"/>
             </w:tcMar>
           </w:tcPr>
           <w:p>
@@ -1036,16 +1083,16 @@
         <w:trPr/>
         <w:tc>
           <w:tcPr>
-            <w:tcW w:w="5558" w:type="dxa"/>
-            <w:tcBorders>
-              <w:top w:val="single" w:sz="4" w:space="0" w:color="000001"/>
-              <w:left w:val="single" w:sz="4" w:space="0" w:color="000001"/>
-              <w:bottom w:val="single" w:sz="4" w:space="0" w:color="000001"/>
-              <w:insideH w:val="single" w:sz="4" w:space="0" w:color="000001"/>
-            </w:tcBorders>
-            <w:shd w:fill="auto" w:val="clear"/>
-            <w:tcMar>
-              <w:left w:w="47" w:type="dxa"/>
+            <w:tcW w:w="5557" w:type="dxa"/>
+            <w:tcBorders>
+              <w:top w:val="single" w:sz="4" w:space="0" w:color="000001"/>
+              <w:left w:val="single" w:sz="4" w:space="0" w:color="000001"/>
+              <w:bottom w:val="single" w:sz="4" w:space="0" w:color="000001"/>
+              <w:insideH w:val="single" w:sz="4" w:space="0" w:color="000001"/>
+            </w:tcBorders>
+            <w:shd w:fill="auto" w:val="clear"/>
+            <w:tcMar>
+              <w:left w:w="42" w:type="dxa"/>
             </w:tcMar>
           </w:tcPr>
           <w:p>
@@ -1085,7 +1132,7 @@
         </w:tc>
         <w:tc>
           <w:tcPr>
-            <w:tcW w:w="5842" w:type="dxa"/>
+            <w:tcW w:w="5843" w:type="dxa"/>
             <w:gridSpan w:val="3"/>
             <w:tcBorders>
               <w:top w:val="single" w:sz="4" w:space="0" w:color="000001"/>
@@ -1097,7 +1144,7 @@
             </w:tcBorders>
             <w:shd w:fill="auto" w:val="clear"/>
             <w:tcMar>
-              <w:left w:w="47" w:type="dxa"/>
+              <w:left w:w="42" w:type="dxa"/>
             </w:tcMar>
           </w:tcPr>
           <w:p>
@@ -1115,16 +1162,16 @@
         <w:trPr/>
         <w:tc>
           <w:tcPr>
-            <w:tcW w:w="5558" w:type="dxa"/>
-            <w:tcBorders>
-              <w:top w:val="single" w:sz="4" w:space="0" w:color="000001"/>
-              <w:left w:val="single" w:sz="4" w:space="0" w:color="000001"/>
-              <w:bottom w:val="single" w:sz="4" w:space="0" w:color="000001"/>
-              <w:insideH w:val="single" w:sz="4" w:space="0" w:color="000001"/>
-            </w:tcBorders>
-            <w:shd w:fill="auto" w:val="clear"/>
-            <w:tcMar>
-              <w:left w:w="47" w:type="dxa"/>
+            <w:tcW w:w="5557" w:type="dxa"/>
+            <w:tcBorders>
+              <w:top w:val="single" w:sz="4" w:space="0" w:color="000001"/>
+              <w:left w:val="single" w:sz="4" w:space="0" w:color="000001"/>
+              <w:bottom w:val="single" w:sz="4" w:space="0" w:color="000001"/>
+              <w:insideH w:val="single" w:sz="4" w:space="0" w:color="000001"/>
+            </w:tcBorders>
+            <w:shd w:fill="auto" w:val="clear"/>
+            <w:tcMar>
+              <w:left w:w="42" w:type="dxa"/>
             </w:tcMar>
           </w:tcPr>
           <w:p>
@@ -1174,7 +1221,7 @@
         </w:tc>
         <w:tc>
           <w:tcPr>
-            <w:tcW w:w="5842" w:type="dxa"/>
+            <w:tcW w:w="5843" w:type="dxa"/>
             <w:gridSpan w:val="3"/>
             <w:tcBorders>
               <w:top w:val="single" w:sz="4" w:space="0" w:color="000001"/>
@@ -1186,7 +1233,7 @@
             </w:tcBorders>
             <w:shd w:fill="auto" w:val="clear"/>
             <w:tcMar>
-              <w:left w:w="47" w:type="dxa"/>
+              <w:left w:w="42" w:type="dxa"/>
             </w:tcMar>
           </w:tcPr>
           <w:p>
@@ -1248,16 +1295,16 @@
         <w:trPr/>
         <w:tc>
           <w:tcPr>
-            <w:tcW w:w="5558" w:type="dxa"/>
-            <w:tcBorders>
-              <w:top w:val="single" w:sz="4" w:space="0" w:color="000001"/>
-              <w:left w:val="single" w:sz="4" w:space="0" w:color="000001"/>
-              <w:bottom w:val="single" w:sz="4" w:space="0" w:color="000001"/>
-              <w:insideH w:val="single" w:sz="4" w:space="0" w:color="000001"/>
-            </w:tcBorders>
-            <w:shd w:fill="auto" w:val="clear"/>
-            <w:tcMar>
-              <w:left w:w="47" w:type="dxa"/>
+            <w:tcW w:w="5557" w:type="dxa"/>
+            <w:tcBorders>
+              <w:top w:val="single" w:sz="4" w:space="0" w:color="000001"/>
+              <w:left w:val="single" w:sz="4" w:space="0" w:color="000001"/>
+              <w:bottom w:val="single" w:sz="4" w:space="0" w:color="000001"/>
+              <w:insideH w:val="single" w:sz="4" w:space="0" w:color="000001"/>
+            </w:tcBorders>
+            <w:shd w:fill="auto" w:val="clear"/>
+            <w:tcMar>
+              <w:left w:w="42" w:type="dxa"/>
             </w:tcMar>
           </w:tcPr>
           <w:p>
@@ -1303,7 +1350,7 @@
         </w:tc>
         <w:tc>
           <w:tcPr>
-            <w:tcW w:w="5842" w:type="dxa"/>
+            <w:tcW w:w="5843" w:type="dxa"/>
             <w:gridSpan w:val="3"/>
             <w:tcBorders>
               <w:top w:val="single" w:sz="4" w:space="0" w:color="000001"/>
@@ -1315,7 +1362,7 @@
             </w:tcBorders>
             <w:shd w:fill="auto" w:val="clear"/>
             <w:tcMar>
-              <w:left w:w="47" w:type="dxa"/>
+              <w:left w:w="42" w:type="dxa"/>
             </w:tcMar>
           </w:tcPr>
           <w:p>
@@ -1368,16 +1415,16 @@
         <w:trPr/>
         <w:tc>
           <w:tcPr>
-            <w:tcW w:w="5558" w:type="dxa"/>
-            <w:tcBorders>
-              <w:top w:val="single" w:sz="4" w:space="0" w:color="000001"/>
-              <w:left w:val="single" w:sz="4" w:space="0" w:color="000001"/>
-              <w:bottom w:val="single" w:sz="4" w:space="0" w:color="000001"/>
-              <w:insideH w:val="single" w:sz="4" w:space="0" w:color="000001"/>
-            </w:tcBorders>
-            <w:shd w:fill="auto" w:val="clear"/>
-            <w:tcMar>
-              <w:left w:w="47" w:type="dxa"/>
+            <w:tcW w:w="5557" w:type="dxa"/>
+            <w:tcBorders>
+              <w:top w:val="single" w:sz="4" w:space="0" w:color="000001"/>
+              <w:left w:val="single" w:sz="4" w:space="0" w:color="000001"/>
+              <w:bottom w:val="single" w:sz="4" w:space="0" w:color="000001"/>
+              <w:insideH w:val="single" w:sz="4" w:space="0" w:color="000001"/>
+            </w:tcBorders>
+            <w:shd w:fill="auto" w:val="clear"/>
+            <w:tcMar>
+              <w:left w:w="42" w:type="dxa"/>
             </w:tcMar>
           </w:tcPr>
           <w:p>
@@ -1440,7 +1487,7 @@
         </w:tc>
         <w:tc>
           <w:tcPr>
-            <w:tcW w:w="5842" w:type="dxa"/>
+            <w:tcW w:w="5843" w:type="dxa"/>
             <w:gridSpan w:val="3"/>
             <w:tcBorders>
               <w:top w:val="single" w:sz="4" w:space="0" w:color="000001"/>
@@ -1452,7 +1499,7 @@
             </w:tcBorders>
             <w:shd w:fill="auto" w:val="clear"/>
             <w:tcMar>
-              <w:left w:w="47" w:type="dxa"/>
+              <w:left w:w="42" w:type="dxa"/>
             </w:tcMar>
           </w:tcPr>
           <w:p>
@@ -1505,16 +1552,16 @@
         <w:trPr/>
         <w:tc>
           <w:tcPr>
-            <w:tcW w:w="5558" w:type="dxa"/>
-            <w:tcBorders>
-              <w:top w:val="single" w:sz="4" w:space="0" w:color="000001"/>
-              <w:left w:val="single" w:sz="4" w:space="0" w:color="000001"/>
-              <w:bottom w:val="single" w:sz="4" w:space="0" w:color="000001"/>
-              <w:insideH w:val="single" w:sz="4" w:space="0" w:color="000001"/>
-            </w:tcBorders>
-            <w:shd w:fill="auto" w:val="clear"/>
-            <w:tcMar>
-              <w:left w:w="47" w:type="dxa"/>
+            <w:tcW w:w="5557" w:type="dxa"/>
+            <w:tcBorders>
+              <w:top w:val="single" w:sz="4" w:space="0" w:color="000001"/>
+              <w:left w:val="single" w:sz="4" w:space="0" w:color="000001"/>
+              <w:bottom w:val="single" w:sz="4" w:space="0" w:color="000001"/>
+              <w:insideH w:val="single" w:sz="4" w:space="0" w:color="000001"/>
+            </w:tcBorders>
+            <w:shd w:fill="auto" w:val="clear"/>
+            <w:tcMar>
+              <w:left w:w="42" w:type="dxa"/>
             </w:tcMar>
           </w:tcPr>
           <w:p>
@@ -1551,7 +1598,7 @@
         </w:tc>
         <w:tc>
           <w:tcPr>
-            <w:tcW w:w="5842" w:type="dxa"/>
+            <w:tcW w:w="5843" w:type="dxa"/>
             <w:gridSpan w:val="3"/>
             <w:tcBorders>
               <w:top w:val="single" w:sz="4" w:space="0" w:color="000001"/>
@@ -1563,7 +1610,7 @@
             </w:tcBorders>
             <w:shd w:fill="auto" w:val="clear"/>
             <w:tcMar>
-              <w:left w:w="47" w:type="dxa"/>
+              <w:left w:w="42" w:type="dxa"/>
             </w:tcMar>
           </w:tcPr>
           <w:p>
@@ -1667,7 +1714,25 @@
                 <w:sz w:val="20"/>
                 <w:szCs w:val="20"/>
               </w:rPr>
-              <w:t xml:space="preserve">LIV_sampleID               </w:t>
+              <w:t>LIV</w:t>
+            </w:r>
+            <w:r>
+              <w:rPr>
+                <w:rFonts w:eastAsia="Century Schoolbook" w:cs="Century Schoolbook" w:ascii="Century Schoolbook" w:hAnsi="Century Schoolbook"/>
+                <w:color w:val="800000"/>
+                <w:sz w:val="20"/>
+                <w:szCs w:val="20"/>
+              </w:rPr>
+              <w:t>1</w:t>
+            </w:r>
+            <w:r>
+              <w:rPr>
+                <w:rFonts w:eastAsia="Century Schoolbook" w:cs="Century Schoolbook" w:ascii="Century Schoolbook" w:hAnsi="Century Schoolbook"/>
+                <w:color w:val="800000"/>
+                <w:sz w:val="20"/>
+                <w:szCs w:val="20"/>
+              </w:rPr>
+              <w:t xml:space="preserve">_sampleID             </w:t>
             </w:r>
             <w:r>
               <w:rPr>
@@ -1686,16 +1751,16 @@
         <w:trPr/>
         <w:tc>
           <w:tcPr>
-            <w:tcW w:w="5558" w:type="dxa"/>
-            <w:tcBorders>
-              <w:top w:val="single" w:sz="4" w:space="0" w:color="000001"/>
-              <w:left w:val="single" w:sz="4" w:space="0" w:color="000001"/>
-              <w:bottom w:val="single" w:sz="4" w:space="0" w:color="000001"/>
-              <w:insideH w:val="single" w:sz="4" w:space="0" w:color="000001"/>
-            </w:tcBorders>
-            <w:shd w:fill="auto" w:val="clear"/>
-            <w:tcMar>
-              <w:left w:w="47" w:type="dxa"/>
+            <w:tcW w:w="5557" w:type="dxa"/>
+            <w:tcBorders>
+              <w:top w:val="single" w:sz="4" w:space="0" w:color="000001"/>
+              <w:left w:val="single" w:sz="4" w:space="0" w:color="000001"/>
+              <w:bottom w:val="single" w:sz="4" w:space="0" w:color="000001"/>
+              <w:insideH w:val="single" w:sz="4" w:space="0" w:color="000001"/>
+            </w:tcBorders>
+            <w:shd w:fill="auto" w:val="clear"/>
+            <w:tcMar>
+              <w:left w:w="42" w:type="dxa"/>
             </w:tcMar>
           </w:tcPr>
           <w:p>
@@ -1724,7 +1789,7 @@
         </w:tc>
         <w:tc>
           <w:tcPr>
-            <w:tcW w:w="5842" w:type="dxa"/>
+            <w:tcW w:w="5843" w:type="dxa"/>
             <w:gridSpan w:val="3"/>
             <w:tcBorders>
               <w:top w:val="single" w:sz="4" w:space="0" w:color="000001"/>
@@ -1736,7 +1801,7 @@
             </w:tcBorders>
             <w:shd w:fill="auto" w:val="clear"/>
             <w:tcMar>
-              <w:left w:w="47" w:type="dxa"/>
+              <w:left w:w="42" w:type="dxa"/>
             </w:tcMar>
           </w:tcPr>
           <w:p>
@@ -1798,16 +1863,16 @@
         <w:trPr/>
         <w:tc>
           <w:tcPr>
-            <w:tcW w:w="5558" w:type="dxa"/>
-            <w:tcBorders>
-              <w:top w:val="single" w:sz="4" w:space="0" w:color="000001"/>
-              <w:left w:val="single" w:sz="4" w:space="0" w:color="000001"/>
-              <w:bottom w:val="single" w:sz="4" w:space="0" w:color="000001"/>
-              <w:insideH w:val="single" w:sz="4" w:space="0" w:color="000001"/>
-            </w:tcBorders>
-            <w:shd w:fill="auto" w:val="clear"/>
-            <w:tcMar>
-              <w:left w:w="47" w:type="dxa"/>
+            <w:tcW w:w="5557" w:type="dxa"/>
+            <w:tcBorders>
+              <w:top w:val="single" w:sz="4" w:space="0" w:color="000001"/>
+              <w:left w:val="single" w:sz="4" w:space="0" w:color="000001"/>
+              <w:bottom w:val="single" w:sz="4" w:space="0" w:color="000001"/>
+              <w:insideH w:val="single" w:sz="4" w:space="0" w:color="000001"/>
+            </w:tcBorders>
+            <w:shd w:fill="auto" w:val="clear"/>
+            <w:tcMar>
+              <w:left w:w="42" w:type="dxa"/>
             </w:tcMar>
           </w:tcPr>
           <w:p>
@@ -1836,7 +1901,7 @@
         </w:tc>
         <w:tc>
           <w:tcPr>
-            <w:tcW w:w="5842" w:type="dxa"/>
+            <w:tcW w:w="5843" w:type="dxa"/>
             <w:gridSpan w:val="3"/>
             <w:tcBorders>
               <w:top w:val="single" w:sz="4" w:space="0" w:color="000001"/>
@@ -1848,7 +1913,7 @@
             </w:tcBorders>
             <w:shd w:fill="auto" w:val="clear"/>
             <w:tcMar>
-              <w:left w:w="47" w:type="dxa"/>
+              <w:left w:w="42" w:type="dxa"/>
             </w:tcMar>
           </w:tcPr>
           <w:p>
@@ -1910,16 +1975,16 @@
         <w:trPr/>
         <w:tc>
           <w:tcPr>
-            <w:tcW w:w="5558" w:type="dxa"/>
-            <w:tcBorders>
-              <w:top w:val="single" w:sz="4" w:space="0" w:color="000001"/>
-              <w:left w:val="single" w:sz="4" w:space="0" w:color="000001"/>
-              <w:bottom w:val="single" w:sz="4" w:space="0" w:color="000001"/>
-              <w:insideH w:val="single" w:sz="4" w:space="0" w:color="000001"/>
-            </w:tcBorders>
-            <w:shd w:fill="auto" w:val="clear"/>
-            <w:tcMar>
-              <w:left w:w="47" w:type="dxa"/>
+            <w:tcW w:w="5557" w:type="dxa"/>
+            <w:tcBorders>
+              <w:top w:val="single" w:sz="4" w:space="0" w:color="000001"/>
+              <w:left w:val="single" w:sz="4" w:space="0" w:color="000001"/>
+              <w:bottom w:val="single" w:sz="4" w:space="0" w:color="000001"/>
+              <w:insideH w:val="single" w:sz="4" w:space="0" w:color="000001"/>
+            </w:tcBorders>
+            <w:shd w:fill="auto" w:val="clear"/>
+            <w:tcMar>
+              <w:left w:w="42" w:type="dxa"/>
             </w:tcMar>
           </w:tcPr>
           <w:p>
@@ -1987,7 +2052,7 @@
         </w:tc>
         <w:tc>
           <w:tcPr>
-            <w:tcW w:w="5842" w:type="dxa"/>
+            <w:tcW w:w="5843" w:type="dxa"/>
             <w:gridSpan w:val="3"/>
             <w:tcBorders>
               <w:top w:val="single" w:sz="4" w:space="0" w:color="000001"/>
@@ -1999,7 +2064,7 @@
             </w:tcBorders>
             <w:shd w:fill="auto" w:val="clear"/>
             <w:tcMar>
-              <w:left w:w="47" w:type="dxa"/>
+              <w:left w:w="42" w:type="dxa"/>
             </w:tcMar>
           </w:tcPr>
           <w:p>
@@ -2103,16 +2168,16 @@
         <w:trPr/>
         <w:tc>
           <w:tcPr>
-            <w:tcW w:w="5558" w:type="dxa"/>
-            <w:tcBorders>
-              <w:top w:val="single" w:sz="4" w:space="0" w:color="000001"/>
-              <w:left w:val="single" w:sz="4" w:space="0" w:color="000001"/>
-              <w:bottom w:val="single" w:sz="4" w:space="0" w:color="000001"/>
-              <w:insideH w:val="single" w:sz="4" w:space="0" w:color="000001"/>
-            </w:tcBorders>
-            <w:shd w:fill="auto" w:val="clear"/>
-            <w:tcMar>
-              <w:left w:w="47" w:type="dxa"/>
+            <w:tcW w:w="5557" w:type="dxa"/>
+            <w:tcBorders>
+              <w:top w:val="single" w:sz="4" w:space="0" w:color="000001"/>
+              <w:left w:val="single" w:sz="4" w:space="0" w:color="000001"/>
+              <w:bottom w:val="single" w:sz="4" w:space="0" w:color="000001"/>
+              <w:insideH w:val="single" w:sz="4" w:space="0" w:color="000001"/>
+            </w:tcBorders>
+            <w:shd w:fill="auto" w:val="clear"/>
+            <w:tcMar>
+              <w:left w:w="42" w:type="dxa"/>
             </w:tcMar>
           </w:tcPr>
           <w:p>
@@ -2206,7 +2271,7 @@
             </w:tcBorders>
             <w:shd w:fill="auto" w:val="clear"/>
             <w:tcMar>
-              <w:left w:w="47" w:type="dxa"/>
+              <w:left w:w="42" w:type="dxa"/>
             </w:tcMar>
           </w:tcPr>
           <w:p>
@@ -2297,7 +2362,7 @@
         </w:tc>
         <w:tc>
           <w:tcPr>
-            <w:tcW w:w="1829" w:type="dxa"/>
+            <w:tcW w:w="1830" w:type="dxa"/>
             <w:tcBorders>
               <w:top w:val="single" w:sz="4" w:space="0" w:color="000001"/>
               <w:left w:val="single" w:sz="4" w:space="0" w:color="000001"/>
@@ -2308,7 +2373,7 @@
             </w:tcBorders>
             <w:shd w:fill="auto" w:val="clear"/>
             <w:tcMar>
-              <w:left w:w="47" w:type="dxa"/>
+              <w:left w:w="42" w:type="dxa"/>
             </w:tcMar>
           </w:tcPr>
           <w:p>
@@ -2333,16 +2398,16 @@
         <w:trPr/>
         <w:tc>
           <w:tcPr>
-            <w:tcW w:w="5558" w:type="dxa"/>
-            <w:tcBorders>
-              <w:top w:val="single" w:sz="4" w:space="0" w:color="000001"/>
-              <w:left w:val="single" w:sz="4" w:space="0" w:color="000001"/>
-              <w:bottom w:val="single" w:sz="4" w:space="0" w:color="000001"/>
-              <w:insideH w:val="single" w:sz="4" w:space="0" w:color="000001"/>
-            </w:tcBorders>
-            <w:shd w:fill="auto" w:val="clear"/>
-            <w:tcMar>
-              <w:left w:w="47" w:type="dxa"/>
+            <w:tcW w:w="5557" w:type="dxa"/>
+            <w:tcBorders>
+              <w:top w:val="single" w:sz="4" w:space="0" w:color="000001"/>
+              <w:left w:val="single" w:sz="4" w:space="0" w:color="000001"/>
+              <w:bottom w:val="single" w:sz="4" w:space="0" w:color="000001"/>
+              <w:insideH w:val="single" w:sz="4" w:space="0" w:color="000001"/>
+            </w:tcBorders>
+            <w:shd w:fill="auto" w:val="clear"/>
+            <w:tcMar>
+              <w:left w:w="42" w:type="dxa"/>
             </w:tcMar>
           </w:tcPr>
           <w:p>
@@ -2381,7 +2446,7 @@
         </w:tc>
         <w:tc>
           <w:tcPr>
-            <w:tcW w:w="5842" w:type="dxa"/>
+            <w:tcW w:w="5843" w:type="dxa"/>
             <w:gridSpan w:val="3"/>
             <w:tcBorders>
               <w:top w:val="single" w:sz="4" w:space="0" w:color="000001"/>
@@ -2393,7 +2458,7 @@
             </w:tcBorders>
             <w:shd w:fill="auto" w:val="clear"/>
             <w:tcMar>
-              <w:left w:w="47" w:type="dxa"/>
+              <w:left w:w="42" w:type="dxa"/>
             </w:tcMar>
           </w:tcPr>
           <w:p>
@@ -2455,16 +2520,16 @@
         </w:trPr>
         <w:tc>
           <w:tcPr>
-            <w:tcW w:w="5558" w:type="dxa"/>
-            <w:tcBorders>
-              <w:top w:val="single" w:sz="4" w:space="0" w:color="000001"/>
-              <w:left w:val="single" w:sz="4" w:space="0" w:color="000001"/>
-              <w:bottom w:val="single" w:sz="4" w:space="0" w:color="000001"/>
-              <w:insideH w:val="single" w:sz="4" w:space="0" w:color="000001"/>
-            </w:tcBorders>
-            <w:shd w:fill="auto" w:val="clear"/>
-            <w:tcMar>
-              <w:left w:w="47" w:type="dxa"/>
+            <w:tcW w:w="5557" w:type="dxa"/>
+            <w:tcBorders>
+              <w:top w:val="single" w:sz="4" w:space="0" w:color="000001"/>
+              <w:left w:val="single" w:sz="4" w:space="0" w:color="000001"/>
+              <w:bottom w:val="single" w:sz="4" w:space="0" w:color="000001"/>
+              <w:insideH w:val="single" w:sz="4" w:space="0" w:color="000001"/>
+            </w:tcBorders>
+            <w:shd w:fill="auto" w:val="clear"/>
+            <w:tcMar>
+              <w:left w:w="42" w:type="dxa"/>
             </w:tcMar>
           </w:tcPr>
           <w:p>
@@ -2522,7 +2587,7 @@
         </w:tc>
         <w:tc>
           <w:tcPr>
-            <w:tcW w:w="5842" w:type="dxa"/>
+            <w:tcW w:w="5843" w:type="dxa"/>
             <w:gridSpan w:val="3"/>
             <w:tcBorders>
               <w:top w:val="single" w:sz="4" w:space="0" w:color="000001"/>
@@ -2534,7 +2599,7 @@
             </w:tcBorders>
             <w:shd w:fill="auto" w:val="clear"/>
             <w:tcMar>
-              <w:left w:w="47" w:type="dxa"/>
+              <w:left w:w="42" w:type="dxa"/>
             </w:tcMar>
           </w:tcPr>
           <w:p>
@@ -2727,16 +2792,16 @@
         <w:trPr/>
         <w:tc>
           <w:tcPr>
-            <w:tcW w:w="5558" w:type="dxa"/>
-            <w:tcBorders>
-              <w:top w:val="single" w:sz="4" w:space="0" w:color="000001"/>
-              <w:left w:val="single" w:sz="4" w:space="0" w:color="000001"/>
-              <w:bottom w:val="single" w:sz="4" w:space="0" w:color="000001"/>
-              <w:insideH w:val="single" w:sz="4" w:space="0" w:color="000001"/>
-            </w:tcBorders>
-            <w:shd w:fill="auto" w:val="clear"/>
-            <w:tcMar>
-              <w:left w:w="47" w:type="dxa"/>
+            <w:tcW w:w="5557" w:type="dxa"/>
+            <w:tcBorders>
+              <w:top w:val="single" w:sz="4" w:space="0" w:color="000001"/>
+              <w:left w:val="single" w:sz="4" w:space="0" w:color="000001"/>
+              <w:bottom w:val="single" w:sz="4" w:space="0" w:color="000001"/>
+              <w:insideH w:val="single" w:sz="4" w:space="0" w:color="000001"/>
+            </w:tcBorders>
+            <w:shd w:fill="auto" w:val="clear"/>
+            <w:tcMar>
+              <w:left w:w="42" w:type="dxa"/>
             </w:tcMar>
           </w:tcPr>
           <w:p>
@@ -2775,7 +2840,7 @@
         </w:tc>
         <w:tc>
           <w:tcPr>
-            <w:tcW w:w="5842" w:type="dxa"/>
+            <w:tcW w:w="5843" w:type="dxa"/>
             <w:gridSpan w:val="3"/>
             <w:tcBorders>
               <w:top w:val="single" w:sz="4" w:space="0" w:color="000001"/>
@@ -2787,7 +2852,7 @@
             </w:tcBorders>
             <w:shd w:fill="auto" w:val="clear"/>
             <w:tcMar>
-              <w:left w:w="47" w:type="dxa"/>
+              <w:left w:w="42" w:type="dxa"/>
             </w:tcMar>
           </w:tcPr>
           <w:p>
@@ -2838,16 +2903,16 @@
         <w:trPr/>
         <w:tc>
           <w:tcPr>
-            <w:tcW w:w="5558" w:type="dxa"/>
-            <w:tcBorders>
-              <w:top w:val="single" w:sz="4" w:space="0" w:color="000001"/>
-              <w:left w:val="single" w:sz="4" w:space="0" w:color="000001"/>
-              <w:bottom w:val="single" w:sz="4" w:space="0" w:color="000001"/>
-              <w:insideH w:val="single" w:sz="4" w:space="0" w:color="000001"/>
-            </w:tcBorders>
-            <w:shd w:fill="auto" w:val="clear"/>
-            <w:tcMar>
-              <w:left w:w="47" w:type="dxa"/>
+            <w:tcW w:w="5557" w:type="dxa"/>
+            <w:tcBorders>
+              <w:top w:val="single" w:sz="4" w:space="0" w:color="000001"/>
+              <w:left w:val="single" w:sz="4" w:space="0" w:color="000001"/>
+              <w:bottom w:val="single" w:sz="4" w:space="0" w:color="000001"/>
+              <w:insideH w:val="single" w:sz="4" w:space="0" w:color="000001"/>
+            </w:tcBorders>
+            <w:shd w:fill="auto" w:val="clear"/>
+            <w:tcMar>
+              <w:left w:w="42" w:type="dxa"/>
             </w:tcMar>
           </w:tcPr>
           <w:p>
@@ -2903,7 +2968,7 @@
         </w:tc>
         <w:tc>
           <w:tcPr>
-            <w:tcW w:w="5842" w:type="dxa"/>
+            <w:tcW w:w="5843" w:type="dxa"/>
             <w:gridSpan w:val="3"/>
             <w:tcBorders>
               <w:top w:val="single" w:sz="4" w:space="0" w:color="000001"/>
@@ -2915,7 +2980,7 @@
             </w:tcBorders>
             <w:shd w:fill="auto" w:val="clear"/>
             <w:tcMar>
-              <w:left w:w="47" w:type="dxa"/>
+              <w:left w:w="42" w:type="dxa"/>
             </w:tcMar>
           </w:tcPr>
           <w:p>
@@ -3052,13 +3117,24 @@
                 <w:sz w:val="20"/>
                 <w:szCs w:val="20"/>
               </w:rPr>
-              <w:t>RKI_CEC</w:t>
+              <w:t>RKI_CE</w:t>
             </w:r>
             <w:r>
               <w:rPr>
                 <w:rFonts w:eastAsia="Century Schoolbook" w:cs="Century Schoolbook" w:ascii="Century Schoolbook" w:hAnsi="Century Schoolbook"/>
                 <w:b w:val="false"/>
                 <w:bCs w:val="false"/>
+                <w:color w:val="990000"/>
+                <w:sz w:val="20"/>
+                <w:szCs w:val="20"/>
+              </w:rPr>
+              <w:t>W</w:t>
+            </w:r>
+            <w:r>
+              <w:rPr>
+                <w:rFonts w:eastAsia="Century Schoolbook" w:cs="Century Schoolbook" w:ascii="Century Schoolbook" w:hAnsi="Century Schoolbook"/>
+                <w:b w:val="false"/>
+                <w:bCs w:val="false"/>
                 <w:color w:val="800000"/>
                 <w:sz w:val="20"/>
                 <w:szCs w:val="20"/>
@@ -3073,7 +3149,7 @@
                 <w:sz w:val="20"/>
                 <w:szCs w:val="20"/>
               </w:rPr>
-              <w:t xml:space="preserve">            [for Estefania]</w:t>
+              <w:t xml:space="preserve">           [for Estefania]</w:t>
             </w:r>
           </w:p>
         </w:tc>
@@ -3082,16 +3158,16 @@
         <w:trPr/>
         <w:tc>
           <w:tcPr>
-            <w:tcW w:w="5558" w:type="dxa"/>
-            <w:tcBorders>
-              <w:top w:val="single" w:sz="4" w:space="0" w:color="000001"/>
-              <w:left w:val="single" w:sz="4" w:space="0" w:color="000001"/>
-              <w:bottom w:val="single" w:sz="4" w:space="0" w:color="000001"/>
-              <w:insideH w:val="single" w:sz="4" w:space="0" w:color="000001"/>
-            </w:tcBorders>
-            <w:shd w:fill="auto" w:val="clear"/>
-            <w:tcMar>
-              <w:left w:w="47" w:type="dxa"/>
+            <w:tcW w:w="5557" w:type="dxa"/>
+            <w:tcBorders>
+              <w:top w:val="single" w:sz="4" w:space="0" w:color="000001"/>
+              <w:left w:val="single" w:sz="4" w:space="0" w:color="000001"/>
+              <w:bottom w:val="single" w:sz="4" w:space="0" w:color="000001"/>
+              <w:insideH w:val="single" w:sz="4" w:space="0" w:color="000001"/>
+            </w:tcBorders>
+            <w:shd w:fill="auto" w:val="clear"/>
+            <w:tcMar>
+              <w:left w:w="42" w:type="dxa"/>
             </w:tcMar>
           </w:tcPr>
           <w:p>
@@ -3130,7 +3206,7 @@
         </w:tc>
         <w:tc>
           <w:tcPr>
-            <w:tcW w:w="5842" w:type="dxa"/>
+            <w:tcW w:w="5843" w:type="dxa"/>
             <w:gridSpan w:val="3"/>
             <w:tcBorders>
               <w:top w:val="single" w:sz="4" w:space="0" w:color="000001"/>
@@ -3142,32 +3218,32 @@
             </w:tcBorders>
             <w:shd w:fill="auto" w:val="clear"/>
             <w:tcMar>
-              <w:left w:w="47" w:type="dxa"/>
-            </w:tcMar>
-          </w:tcPr>
-          <w:p>
-            <w:pPr>
-              <w:pStyle w:val="Normal"/>
-              <w:rPr/>
-            </w:pPr>
-            <w:r>
-              <w:rPr>
-                <w:rFonts w:eastAsia="Century Schoolbook" w:cs="Century Schoolbook" w:ascii="Century Schoolbook" w:hAnsi="Century Schoolbook"/>
-                <w:b/>
-                <w:color w:val="000000"/>
-                <w:sz w:val="20"/>
-                <w:szCs w:val="20"/>
-              </w:rPr>
-              <w:t>2 X CRYOTUBE</w:t>
-            </w:r>
-            <w:r>
-              <w:rPr>
-                <w:rFonts w:eastAsia="Century Schoolbook" w:cs="Century Schoolbook" w:ascii="Century Schoolbook" w:hAnsi="Century Schoolbook"/>
-                <w:color w:val="000000"/>
-                <w:sz w:val="20"/>
-                <w:szCs w:val="20"/>
-              </w:rPr>
-              <w:t xml:space="preserve">  </w:t>
+              <w:left w:w="42" w:type="dxa"/>
+            </w:tcMar>
+          </w:tcPr>
+          <w:p>
+            <w:pPr>
+              <w:pStyle w:val="Normal"/>
+              <w:rPr/>
+            </w:pPr>
+            <w:r>
+              <w:rPr>
+                <w:rFonts w:eastAsia="Century Schoolbook" w:cs="Century Schoolbook" w:ascii="Century Schoolbook" w:hAnsi="Century Schoolbook"/>
+                <w:b/>
+                <w:color w:val="000000"/>
+                <w:sz w:val="20"/>
+                <w:szCs w:val="20"/>
+              </w:rPr>
+              <w:t>CRYOTUBE</w:t>
+            </w:r>
+            <w:r>
+              <w:rPr>
+                <w:rFonts w:eastAsia="Century Schoolbook" w:cs="Century Schoolbook" w:ascii="Century Schoolbook" w:hAnsi="Century Schoolbook"/>
+                <w:color w:val="000000"/>
+                <w:sz w:val="20"/>
+                <w:szCs w:val="20"/>
+              </w:rPr>
+              <w:t xml:space="preserve"> </w:t>
             </w:r>
             <w:r>
               <w:rPr>
@@ -3184,7 +3260,7 @@
                 <w:sz w:val="20"/>
                 <w:szCs w:val="20"/>
               </w:rPr>
-              <w:t>COCE1_sampleID [</w:t>
+              <w:t>COCE1_sampleID      [</w:t>
             </w:r>
             <w:r>
               <w:rPr>
@@ -3200,20 +3276,69 @@
           <w:p>
             <w:pPr>
               <w:pStyle w:val="Normal"/>
-              <w:rPr/>
-            </w:pPr>
-            <w:r>
-              <w:rPr>
-                <w:rFonts w:eastAsia="Century Schoolbook" w:cs="Century Schoolbook" w:ascii="Century Schoolbook" w:hAnsi="Century Schoolbook"/>
-                <w:color w:val="000000"/>
-                <w:sz w:val="20"/>
-                <w:szCs w:val="20"/>
-              </w:rPr>
-              <w:t xml:space="preserve">                              </w:t>
-            </w:r>
-            <w:r>
-              <w:rPr>
-                <w:rFonts w:eastAsia="Century Schoolbook" w:cs="Century Schoolbook" w:ascii="Century Schoolbook" w:hAnsi="Century Schoolbook"/>
+              <w:shd w:fill="FFFFFF" w:val="clear"/>
+              <w:rPr/>
+            </w:pPr>
+            <w:r>
+              <w:rPr>
+                <w:rFonts w:eastAsia="Century Schoolbook" w:cs="Century Schoolbook" w:ascii="Century Schoolbook" w:hAnsi="Century Schoolbook"/>
+                <w:b/>
+                <w:color w:val="000000"/>
+                <w:sz w:val="20"/>
+                <w:szCs w:val="20"/>
+              </w:rPr>
+              <w:t>CRYOTUBE</w:t>
+            </w:r>
+            <w:r>
+              <w:rPr>
+                <w:rFonts w:eastAsia="Century Schoolbook" w:cs="Century Schoolbook" w:ascii="Century Schoolbook" w:hAnsi="Century Schoolbook"/>
+                <w:color w:val="000000"/>
+                <w:sz w:val="20"/>
+                <w:szCs w:val="20"/>
+              </w:rPr>
+              <w:t xml:space="preserve"> LABEL= </w:t>
+            </w:r>
+            <w:r>
+              <w:rPr>
+                <w:rFonts w:eastAsia="Century Schoolbook" w:cs="Century Schoolbook" w:ascii="Century Schoolbook" w:hAnsi="Century Schoolbook"/>
+                <w:color w:val="800000"/>
+                <w:sz w:val="20"/>
+                <w:szCs w:val="20"/>
+              </w:rPr>
+              <w:t xml:space="preserve">COCE2_sampleID      </w:t>
+            </w:r>
+            <w:r>
+              <w:rPr>
+                <w:rFonts w:eastAsia="Century Schoolbook" w:cs="Century Schoolbook" w:ascii="Century Schoolbook" w:hAnsi="Century Schoolbook"/>
+                <w:b/>
+                <w:color w:val="800000"/>
+                <w:sz w:val="20"/>
+                <w:szCs w:val="20"/>
+              </w:rPr>
+              <w:t>[for Emanuel]</w:t>
+            </w:r>
+          </w:p>
+          <w:p>
+            <w:pPr>
+              <w:pStyle w:val="Normal"/>
+              <w:shd w:fill="FFFFFF" w:val="clear"/>
+              <w:rPr/>
+            </w:pPr>
+            <w:r>
+              <w:rPr>
+                <w:rFonts w:eastAsia="Century Schoolbook" w:cs="Century Schoolbook" w:ascii="Century Schoolbook" w:hAnsi="Century Schoolbook"/>
+                <w:b/>
+                <w:color w:val="000000"/>
+                <w:sz w:val="20"/>
+                <w:szCs w:val="20"/>
+              </w:rPr>
+              <w:t xml:space="preserve">CRYOTUBE </w:t>
+            </w:r>
+            <w:r>
+              <w:rPr>
+                <w:rFonts w:eastAsia="Century Schoolbook" w:cs="Century Schoolbook" w:ascii="Century Schoolbook" w:hAnsi="Century Schoolbook"/>
+                <w:b w:val="false"/>
+                <w:bCs w:val="false"/>
                 <w:color w:val="000000"/>
                 <w:sz w:val="20"/>
                 <w:szCs w:val="20"/>
@@ -3223,21 +3348,23 @@
             <w:r>
               <w:rPr>
                 <w:rFonts w:eastAsia="Century Schoolbook" w:cs="Century Schoolbook" w:ascii="Century Schoolbook" w:hAnsi="Century Schoolbook"/>
-                <w:color w:val="800000"/>
-                <w:sz w:val="20"/>
-                <w:szCs w:val="20"/>
-              </w:rPr>
-              <w:t xml:space="preserve">COCE2_sampleID </w:t>
-            </w:r>
-            <w:r>
-              <w:rPr>
-                <w:rFonts w:eastAsia="Century Schoolbook" w:cs="Century Schoolbook" w:ascii="Century Schoolbook" w:hAnsi="Century Schoolbook"/>
-                <w:b/>
-                <w:color w:val="800000"/>
-                <w:sz w:val="20"/>
-                <w:szCs w:val="20"/>
-              </w:rPr>
-              <w:t>[for Emanuel]</w:t>
+                <w:b w:val="false"/>
+                <w:bCs w:val="false"/>
+                <w:color w:val="800000"/>
+                <w:sz w:val="20"/>
+                <w:szCs w:val="20"/>
+              </w:rPr>
+              <w:t xml:space="preserve">COWE_sampleID </w:t>
+            </w:r>
+            <w:r>
+              <w:rPr>
+                <w:rFonts w:eastAsia="Century Schoolbook" w:cs="Century Schoolbook" w:ascii="Century Schoolbook" w:hAnsi="Century Schoolbook"/>
+                <w:b/>
+                <w:color w:val="800000"/>
+                <w:sz w:val="20"/>
+                <w:szCs w:val="20"/>
+              </w:rPr>
+              <w:t xml:space="preserve">     [for Emanuel]</w:t>
             </w:r>
           </w:p>
         </w:tc>
@@ -3246,16 +3373,16 @@
         <w:trPr/>
         <w:tc>
           <w:tcPr>
-            <w:tcW w:w="5558" w:type="dxa"/>
-            <w:tcBorders>
-              <w:top w:val="single" w:sz="4" w:space="0" w:color="000001"/>
-              <w:left w:val="single" w:sz="4" w:space="0" w:color="000001"/>
-              <w:bottom w:val="single" w:sz="4" w:space="0" w:color="000001"/>
-              <w:insideH w:val="single" w:sz="4" w:space="0" w:color="000001"/>
-            </w:tcBorders>
-            <w:shd w:fill="auto" w:val="clear"/>
-            <w:tcMar>
-              <w:left w:w="47" w:type="dxa"/>
+            <w:tcW w:w="5557" w:type="dxa"/>
+            <w:tcBorders>
+              <w:top w:val="single" w:sz="4" w:space="0" w:color="000001"/>
+              <w:left w:val="single" w:sz="4" w:space="0" w:color="000001"/>
+              <w:bottom w:val="single" w:sz="4" w:space="0" w:color="000001"/>
+              <w:insideH w:val="single" w:sz="4" w:space="0" w:color="000001"/>
+            </w:tcBorders>
+            <w:shd w:fill="auto" w:val="clear"/>
+            <w:tcMar>
+              <w:left w:w="42" w:type="dxa"/>
             </w:tcMar>
           </w:tcPr>
           <w:p>
@@ -3278,7 +3405,7 @@
         </w:tc>
         <w:tc>
           <w:tcPr>
-            <w:tcW w:w="5842" w:type="dxa"/>
+            <w:tcW w:w="5843" w:type="dxa"/>
             <w:gridSpan w:val="3"/>
             <w:tcBorders>
               <w:top w:val="single" w:sz="4" w:space="0" w:color="000001"/>
@@ -3290,7 +3417,7 @@
             </w:tcBorders>
             <w:shd w:fill="auto" w:val="clear"/>
             <w:tcMar>
-              <w:left w:w="47" w:type="dxa"/>
+              <w:left w:w="42" w:type="dxa"/>
             </w:tcMar>
           </w:tcPr>
           <w:p>
@@ -3349,7 +3476,7 @@
       </w:tr>
       <w:tr>
         <w:trPr>
-          <w:trHeight w:val="2767" w:hRule="atLeast"/>
+          <w:trHeight w:val="3385" w:hRule="atLeast"/>
         </w:trPr>
         <w:tc>
           <w:tcPr>
@@ -3365,7 +3492,7 @@
             </w:tcBorders>
             <w:shd w:fill="auto" w:val="clear"/>
             <w:tcMar>
-              <w:left w:w="47" w:type="dxa"/>
+              <w:left w:w="42" w:type="dxa"/>
             </w:tcMar>
           </w:tcPr>
           <w:p>
@@ -3429,7 +3556,7 @@
     </w:p>
     <w:sectPr>
       <w:type w:val="nextPage"/>
-      <w:pgSz w:w="11909" w:h="16834"/>
+      <w:pgSz w:w="11906" w:h="16838"/>
       <w:pgMar w:left="1134" w:right="1134" w:header="0" w:top="245" w:footer="0" w:bottom="720" w:gutter="0"/>
       <w:pgNumType w:start="1" w:fmt="decimal"/>
       <w:formProt w:val="false"/>

</xml_diff>